<commit_message>
vscode test commit1 vscode test
</commit_message>
<xml_diff>
--- a/doc1_1.docx
+++ b/doc1_1.docx
@@ -22,6 +22,11 @@
       </w:r>
       <w:r>
         <w:t>55555вр</w:t>
+      </w:r>
+    </w:p>
+    <w:p>
+      <w:r>
+        <w:t>1234567</w:t>
       </w:r>
       <w:bookmarkStart w:id="0" w:name="_GoBack"/>
       <w:bookmarkEnd w:id="0"/>

</xml_diff>